<commit_message>
topology and network configuration
</commit_message>
<xml_diff>
--- a/Week 2/Week 2 report.docx
+++ b/Week 2/Week 2 report.docx
@@ -301,6 +301,16 @@
           <w:szCs w:val="30"/>
         </w:rPr>
         <w:t>Network Security with IDS/IPS: Detection and Prevention of Network Attacks in a Virtualized Environment</w:t>
+      </w:r>
+      <w:r>
+        <w:rPr>
+          <w:rFonts w:eastAsia="Times New Roman" w:cs="Times New Roman"/>
+          <w:bCs/>
+          <w:sz w:val="30"/>
+          <w:szCs w:val="30"/>
+          <w:lang w:val="en-US"/>
+        </w:rPr>
+        <w:t xml:space="preserve">  </w:t>
       </w:r>
     </w:p>
     <w:p>
@@ -8152,6 +8162,15 @@
 </file>
 
 <file path=customXml/item2.xml><?xml version="1.0" encoding="utf-8"?>
+<?mso-contentType ?>
+<FormTemplates xmlns="http://schemas.microsoft.com/sharepoint/v3/contenttype/forms">
+  <Display>DocumentLibraryForm</Display>
+  <Edit>DocumentLibraryForm</Edit>
+  <New>DocumentLibraryForm</New>
+</FormTemplates>
+</file>
+
+<file path=customXml/item3.xml><?xml version="1.0" encoding="utf-8"?>
 <ct:contentTypeSchema xmlns:ct="http://schemas.microsoft.com/office/2006/metadata/contentType" xmlns:ma="http://schemas.microsoft.com/office/2006/metadata/properties/metaAttributes" ct:_="" ma:_="" ma:contentTypeName="Document" ma:contentTypeID="0x0101004BDE81EE9E6DD042AE9EE06E865C2F16" ma:contentTypeVersion="8" ma:contentTypeDescription="Create a new document." ma:contentTypeScope="" ma:versionID="555e75052b36640a9b35e27bc57eaf8f">
   <xsd:schema xmlns:xsd="http://www.w3.org/2001/XMLSchema" xmlns:xs="http://www.w3.org/2001/XMLSchema" xmlns:p="http://schemas.microsoft.com/office/2006/metadata/properties" xmlns:ns2="e2c150f7-eca0-4a4f-9ff4-7bcd3bf36a9f" targetNamespace="http://schemas.microsoft.com/office/2006/metadata/properties" ma:root="true" ma:fieldsID="b7b82e826eac2eff7d53d0dff6a6e0d6" ns2:_="">
     <xsd:import namespace="e2c150f7-eca0-4a4f-9ff4-7bcd3bf36a9f"/>
@@ -8319,15 +8338,6 @@
 </ct:contentTypeSchema>
 </file>
 
-<file path=customXml/item3.xml><?xml version="1.0" encoding="utf-8"?>
-<?mso-contentType ?>
-<FormTemplates xmlns="http://schemas.microsoft.com/sharepoint/v3/contenttype/forms">
-  <Display>DocumentLibraryForm</Display>
-  <Edit>DocumentLibraryForm</Edit>
-  <New>DocumentLibraryForm</New>
-</FormTemplates>
-</file>
-
 <file path=customXml/itemProps1.xml><?xml version="1.0" encoding="utf-8"?>
 <ds:datastoreItem xmlns:ds="http://schemas.openxmlformats.org/officeDocument/2006/customXml" ds:itemID="{336F7A4C-5F3B-4D57-A7EA-75641293CB62}">
   <ds:schemaRefs>
@@ -8337,6 +8347,14 @@
 </file>
 
 <file path=customXml/itemProps2.xml><?xml version="1.0" encoding="utf-8"?>
+<ds:datastoreItem xmlns:ds="http://schemas.openxmlformats.org/officeDocument/2006/customXml" ds:itemID="{3EDBA51C-4B8B-4427-9A9A-E8E477A6C5D3}">
+  <ds:schemaRefs>
+    <ds:schemaRef ds:uri="http://schemas.microsoft.com/sharepoint/v3/contenttype/forms"/>
+  </ds:schemaRefs>
+</ds:datastoreItem>
+</file>
+
+<file path=customXml/itemProps3.xml><?xml version="1.0" encoding="utf-8"?>
 <ds:datastoreItem xmlns:ds="http://schemas.openxmlformats.org/officeDocument/2006/customXml" ds:itemID="{B963D144-4416-4928-B9F2-9E86D3FE9FEA}">
   <ds:schemaRefs>
     <ds:schemaRef ds:uri="http://schemas.microsoft.com/office/2006/metadata/contentType"/>
@@ -8352,12 +8370,4 @@
     <ds:schemaRef ds:uri="http://schemas.microsoft.com/internal/obd"/>
   </ds:schemaRefs>
 </ds:datastoreItem>
-</file>
-
-<file path=customXml/itemProps3.xml><?xml version="1.0" encoding="utf-8"?>
-<ds:datastoreItem xmlns:ds="http://schemas.openxmlformats.org/officeDocument/2006/customXml" ds:itemID="{3EDBA51C-4B8B-4427-9A9A-E8E477A6C5D3}">
-  <ds:schemaRefs>
-    <ds:schemaRef ds:uri="http://schemas.microsoft.com/sharepoint/v3/contenttype/forms"/>
-  </ds:schemaRefs>
-</ds:datastoreItem>
 </file>
</xml_diff>